<commit_message>
Docx to PDF has to run on windows
</commit_message>
<xml_diff>
--- a/invoice_creation/invoice_template_1/1.docx
+++ b/invoice_creation/invoice_template_1/1.docx
@@ -861,7 +861,6 @@
               </w:rPr>
               <w:t>{{</w:t>
             </w:r>
-            <w:proofErr w:type="gramStart"/>
             <w:r>
               <w:rPr>
                 <w:spacing w:val="-5"/>
@@ -874,15 +873,7 @@
                 <w:spacing w:val="-5"/>
                 <w:sz w:val="25"/>
               </w:rPr>
-              <w:t>ow[</w:t>
-            </w:r>
-            <w:proofErr w:type="gramEnd"/>
-            <w:r>
-              <w:rPr>
-                <w:spacing w:val="-5"/>
-                <w:sz w:val="25"/>
-              </w:rPr>
-              <w:t>0]</w:t>
+              <w:t>ow[0]</w:t>
             </w:r>
             <w:r>
               <w:rPr>
@@ -923,19 +914,11 @@
               </w:rPr>
               <w:t>{{</w:t>
             </w:r>
-            <w:proofErr w:type="gramStart"/>
-            <w:r>
-              <w:rPr>
-                <w:sz w:val="25"/>
-              </w:rPr>
-              <w:t>row[</w:t>
-            </w:r>
-            <w:proofErr w:type="gramEnd"/>
-            <w:r>
-              <w:rPr>
-                <w:sz w:val="25"/>
-              </w:rPr>
-              <w:t>1]</w:t>
+            <w:r>
+              <w:rPr>
+                <w:sz w:val="25"/>
+              </w:rPr>
+              <w:t>row[1]</w:t>
             </w:r>
             <w:r>
               <w:rPr>
@@ -972,23 +955,13 @@
               </w:rPr>
               <w:t>{{</w:t>
             </w:r>
-            <w:proofErr w:type="gramStart"/>
             <w:r>
               <w:rPr>
                 <w:spacing w:val="-4"/>
                 <w:w w:val="105"/>
                 <w:sz w:val="25"/>
               </w:rPr>
-              <w:t>row[</w:t>
-            </w:r>
-            <w:proofErr w:type="gramEnd"/>
-            <w:r>
-              <w:rPr>
-                <w:spacing w:val="-4"/>
-                <w:w w:val="105"/>
-                <w:sz w:val="25"/>
-              </w:rPr>
-              <w:t>2]</w:t>
+              <w:t>row[2]</w:t>
             </w:r>
             <w:r>
               <w:rPr>
@@ -1284,6 +1257,15 @@
                 <w:sz w:val="33"/>
               </w:rPr>
               <w:t>$</w:t>
+            </w:r>
+            <w:r>
+              <w:rPr>
+                <w:b/>
+                <w:spacing w:val="-2"/>
+                <w:w w:val="105"/>
+                <w:sz w:val="33"/>
+              </w:rPr>
+              <w:t xml:space="preserve"> </w:t>
             </w:r>
             <w:r>
               <w:rPr>

</xml_diff>